<commit_message>
PPD-28: Update dev guide
</commit_message>
<xml_diff>
--- a/PPD Developer Guide.docx
+++ b/PPD Developer Guide.docx
@@ -69,12 +69,20 @@
       <w:pPr>
         <w:pStyle w:val="ListParagraph"/>
         <w:numPr>
-          <w:ilvl w:val="0"/>
+          <w:ilvl w:val="1"/>
           <w:numId w:val="5"/>
         </w:numPr>
       </w:pPr>
-      <w:r>
-        <w:t xml:space="preserve">Launch the Eclipse IDE. </w:t>
+      <w:hyperlink r:id="rId5" w:history="1">
+        <w:r>
+          <w:rPr>
+            <w:rStyle w:val="Hyperlink"/>
+          </w:rPr>
+          <w:t>https://github.com/jsh9091/PowerPointDiffer</w:t>
+        </w:r>
+      </w:hyperlink>
+      <w:r>
+        <w:t xml:space="preserve"> </w:t>
       </w:r>
     </w:p>
     <w:p>
@@ -86,7 +94,7 @@
         </w:numPr>
       </w:pPr>
       <w:r>
-        <w:t xml:space="preserve">In the workspace selection dialog, click the new button. </w:t>
+        <w:t xml:space="preserve">Launch the Eclipse IDE. </w:t>
       </w:r>
     </w:p>
     <w:p>
@@ -98,13 +106,7 @@
         </w:numPr>
       </w:pPr>
       <w:r>
-        <w:t xml:space="preserve">Create a new workspace named </w:t>
-      </w:r>
-      <w:r>
-        <w:t>PPD</w:t>
-      </w:r>
-      <w:r>
-        <w:t xml:space="preserve">-workspace, select this workspace to use and continue launching Eclipse. </w:t>
+        <w:t xml:space="preserve">In the workspace selection dialog, click the new button. </w:t>
       </w:r>
     </w:p>
     <w:p>
@@ -116,6 +118,24 @@
         </w:numPr>
       </w:pPr>
       <w:r>
+        <w:t xml:space="preserve">Create a new workspace named </w:t>
+      </w:r>
+      <w:r>
+        <w:t>PPD</w:t>
+      </w:r>
+      <w:r>
+        <w:t xml:space="preserve">-workspace, select this workspace to use and continue launching Eclipse. </w:t>
+      </w:r>
+    </w:p>
+    <w:p>
+      <w:pPr>
+        <w:pStyle w:val="ListParagraph"/>
+        <w:numPr>
+          <w:ilvl w:val="0"/>
+          <w:numId w:val="5"/>
+        </w:numPr>
+      </w:pPr>
+      <w:r>
         <w:t xml:space="preserve">From the Eclipse </w:t>
       </w:r>
       <w:r>
@@ -459,21 +479,7 @@
           <w:b/>
           <w:bCs/>
         </w:rPr>
-        <w:t>pp</w:t>
-      </w:r>
-      <w:r>
-        <w:rPr>
-          <w:b/>
-          <w:bCs/>
-        </w:rPr>
-        <w:t>t</w:t>
-      </w:r>
-      <w:r>
-        <w:rPr>
-          <w:b/>
-          <w:bCs/>
-        </w:rPr>
-        <w:t>differ</w:t>
+        <w:t>pptdiffer</w:t>
       </w:r>
       <w:proofErr w:type="spellEnd"/>
       <w:r>
@@ -644,19 +650,18 @@
       <w:pPr>
         <w:pStyle w:val="ListParagraph"/>
         <w:numPr>
-          <w:ilvl w:val="1"/>
+          <w:ilvl w:val="0"/>
           <w:numId w:val="5"/>
         </w:numPr>
       </w:pPr>
       <w:r>
-        <w:t xml:space="preserve">Right click the </w:t>
+        <w:t>I</w:t>
+      </w:r>
+      <w:r>
+        <w:t xml:space="preserve">n the Eclipse Package Explorer, open the </w:t>
       </w:r>
       <w:proofErr w:type="spellStart"/>
       <w:r>
-        <w:rPr>
-          <w:b/>
-          <w:bCs/>
-        </w:rPr>
         <w:t>pptdiffer</w:t>
       </w:r>
       <w:proofErr w:type="spellEnd"/>
@@ -664,33 +669,29 @@
         <w:t xml:space="preserve"> </w:t>
       </w:r>
       <w:r>
-        <w:t xml:space="preserve">folder, from the contextual menu select </w:t>
-      </w:r>
-      <w:r>
-        <w:rPr>
-          <w:b/>
-          <w:bCs/>
-        </w:rPr>
-        <w:t>Run As</w:t>
-      </w:r>
-      <w:r>
-        <w:t xml:space="preserve"> </w:t>
-      </w:r>
-      <w:r>
-        <w:sym w:font="Wingdings" w:char="F0E0"/>
-      </w:r>
-      <w:r>
-        <w:t xml:space="preserve"> </w:t>
-      </w:r>
-      <w:r>
-        <w:rPr>
-          <w:b/>
-          <w:bCs/>
-        </w:rPr>
-        <w:t>Maven Build</w:t>
-      </w:r>
-      <w:r>
-        <w:t>.</w:t>
+        <w:t xml:space="preserve">folder, open </w:t>
+      </w:r>
+      <w:proofErr w:type="spellStart"/>
+      <w:r>
+        <w:t>src</w:t>
+      </w:r>
+      <w:proofErr w:type="spellEnd"/>
+      <w:r>
+        <w:t xml:space="preserve">/main/java, then open </w:t>
+      </w:r>
+      <w:proofErr w:type="spellStart"/>
+      <w:r>
+        <w:t>com.horvath.</w:t>
+      </w:r>
+      <w:r>
+        <w:t>pptdiffer</w:t>
+      </w:r>
+      <w:r>
+        <w:t>.application</w:t>
+      </w:r>
+      <w:proofErr w:type="spellEnd"/>
+      <w:r>
+        <w:t xml:space="preserve">. </w:t>
       </w:r>
     </w:p>
     <w:p>
@@ -703,56 +704,6 @@
       </w:pPr>
       <w:r>
         <w:lastRenderedPageBreak/>
-        <w:t xml:space="preserve">In the Eclipse Package Explorer, open the </w:t>
-      </w:r>
-      <w:proofErr w:type="spellStart"/>
-      <w:r>
-        <w:t>pptdiffer</w:t>
-      </w:r>
-      <w:proofErr w:type="spellEnd"/>
-      <w:r>
-        <w:t xml:space="preserve"> </w:t>
-      </w:r>
-      <w:r>
-        <w:t xml:space="preserve">folder, open </w:t>
-      </w:r>
-      <w:proofErr w:type="spellStart"/>
-      <w:r>
-        <w:t>src</w:t>
-      </w:r>
-      <w:proofErr w:type="spellEnd"/>
-      <w:r>
-        <w:t xml:space="preserve">/main/java, then open </w:t>
-      </w:r>
-      <w:proofErr w:type="spellStart"/>
-      <w:proofErr w:type="gramStart"/>
-      <w:r>
-        <w:t>com.horvath</w:t>
-      </w:r>
-      <w:proofErr w:type="gramEnd"/>
-      <w:r>
-        <w:t>.</w:t>
-      </w:r>
-      <w:r>
-        <w:t>pptdiffer</w:t>
-      </w:r>
-      <w:r>
-        <w:t>.application</w:t>
-      </w:r>
-      <w:proofErr w:type="spellEnd"/>
-      <w:r>
-        <w:t xml:space="preserve">. </w:t>
-      </w:r>
-    </w:p>
-    <w:p>
-      <w:pPr>
-        <w:pStyle w:val="ListParagraph"/>
-        <w:numPr>
-          <w:ilvl w:val="0"/>
-          <w:numId w:val="5"/>
-        </w:numPr>
-      </w:pPr>
-      <w:r>
         <w:t xml:space="preserve">In the </w:t>
       </w:r>
       <w:proofErr w:type="spellStart"/>
@@ -2802,6 +2753,7 @@
   <w:style w:type="character" w:default="1" w:styleId="DefaultParagraphFont">
     <w:name w:val="Default Paragraph Font"/>
     <w:uiPriority w:val="1"/>
+    <w:semiHidden/>
     <w:unhideWhenUsed/>
   </w:style>
   <w:style w:type="table" w:default="1" w:styleId="TableNormal">

</xml_diff>